<commit_message>
file upload and insert
</commit_message>
<xml_diff>
--- a/System Architecture Document.docx
+++ b/System Architecture Document.docx
@@ -8,30 +8,9 @@
       </w:pPr>
       <w:bookmarkStart w:id="0" w:name="_Toc305431810"/>
       <w:r>
-        <w:t xml:space="preserve">System </w:t>
-      </w:r>
-      <w:proofErr w:type="spellStart"/>
-      <w:r>
-        <w:t>Architecture</w:t>
-      </w:r>
-      <w:proofErr w:type="spellEnd"/>
-      <w:r>
-        <w:t xml:space="preserve"> </w:t>
-      </w:r>
-      <w:proofErr w:type="spellStart"/>
-      <w:r>
-        <w:t>Document</w:t>
-      </w:r>
-      <w:proofErr w:type="spellEnd"/>
-      <w:r>
-        <w:t xml:space="preserve"> – </w:t>
-      </w:r>
-      <w:proofErr w:type="spellStart"/>
-      <w:r>
-        <w:t>lagrummet.se</w:t>
+        <w:t>System Architecture Document – lagrummet.se</w:t>
       </w:r>
       <w:bookmarkEnd w:id="0"/>
-      <w:proofErr w:type="spellEnd"/>
     </w:p>
     <w:sdt>
       <w:sdtPr>
@@ -55,11 +34,9 @@
           <w:pPr>
             <w:pStyle w:val="TOCHeading"/>
           </w:pPr>
-          <w:proofErr w:type="spellStart"/>
           <w:r>
             <w:t>Innehåll</w:t>
           </w:r>
-          <w:proofErr w:type="spellEnd"/>
         </w:p>
         <w:p>
           <w:pPr>
@@ -445,15 +422,7 @@
     </w:p>
     <w:p>
       <w:r>
-        <w:t xml:space="preserve">Syftet med det här dokumentet är att vara ett komplement till kodbasen för </w:t>
-      </w:r>
-      <w:proofErr w:type="spellStart"/>
-      <w:r>
-        <w:t>lagrummet.se</w:t>
-      </w:r>
-      <w:proofErr w:type="spellEnd"/>
-      <w:r>
-        <w:t xml:space="preserve"> för att kunna förklara hur systemet fungerar. Det beskriver den grundläggande systemarkitekturen, den teknik och de komponenter som används samt hur de är integrerade.</w:t>
+        <w:t>Syftet med det här dokumentet är att vara ett komplement till kodbasen för lagrummet.se för att kunna förklara hur systemet fungerar. Det beskriver den grundläggande systemarkitekturen, den teknik och de komponenter som används samt hur de är integrerade.</w:t>
       </w:r>
     </w:p>
     <w:p>
@@ -468,26 +437,10 @@
     </w:p>
     <w:p>
       <w:r>
-        <w:t>Domstolsverket (</w:t>
-      </w:r>
-      <w:proofErr w:type="spellStart"/>
-      <w:r>
-        <w:t>DsV</w:t>
-      </w:r>
-      <w:proofErr w:type="spellEnd"/>
-      <w:r>
-        <w:t>) har beslutat att skapa en webbplats</w:t>
-      </w:r>
-      <w:r>
-        <w:t xml:space="preserve">, </w:t>
-      </w:r>
-      <w:proofErr w:type="spellStart"/>
-      <w:r>
-        <w:t>lagrummet.se</w:t>
-      </w:r>
-      <w:proofErr w:type="spellEnd"/>
-      <w:r>
-        <w:t>,</w:t>
+        <w:t>Domstolsverket (DsV) har beslutat att skapa en webbplats</w:t>
+      </w:r>
+      <w:r>
+        <w:t>, lagrummet.se,</w:t>
       </w:r>
       <w:r>
         <w:t xml:space="preserve"> där medborgare och rättskunniga ska kunna söka i den svenska rättsinformationen. En grundläggande tankegång som genomsyrar hela projektet är att</w:t>
@@ -522,13 +475,8 @@
       <w:bookmarkEnd w:id="3"/>
     </w:p>
     <w:p>
-      <w:proofErr w:type="spellStart"/>
-      <w:r>
-        <w:t>Lagrummet.se</w:t>
-      </w:r>
-      <w:proofErr w:type="spellEnd"/>
-      <w:r>
-        <w:t xml:space="preserve"> är byggt </w:t>
+      <w:r>
+        <w:t xml:space="preserve">Lagrummet.se är byggt </w:t>
       </w:r>
       <w:r>
         <w:t xml:space="preserve">som en </w:t>
@@ -537,56 +485,24 @@
         <w:t xml:space="preserve">standardbaserad webbplats </w:t>
       </w:r>
       <w:r>
-        <w:t xml:space="preserve">i det </w:t>
-      </w:r>
-      <w:proofErr w:type="spellStart"/>
-      <w:r>
-        <w:t>Groovy-baserade</w:t>
-      </w:r>
-      <w:proofErr w:type="spellEnd"/>
-      <w:r>
-        <w:t xml:space="preserve"> </w:t>
+        <w:t xml:space="preserve">i det Groovy-baserade </w:t>
       </w:r>
       <w:r>
         <w:t>MVC-</w:t>
       </w:r>
       <w:r>
-        <w:t xml:space="preserve">ramverket </w:t>
-      </w:r>
-      <w:proofErr w:type="spellStart"/>
-      <w:r>
-        <w:t>Grails</w:t>
-      </w:r>
-      <w:proofErr w:type="spellEnd"/>
-      <w:r>
-        <w:t xml:space="preserve">. </w:t>
+        <w:t xml:space="preserve">ramverket Grails. </w:t>
       </w:r>
       <w:r>
         <w:t>I grunden är det ett skräddarsytt</w:t>
       </w:r>
       <w:r>
-        <w:t xml:space="preserve"> </w:t>
-      </w:r>
-      <w:proofErr w:type="spellStart"/>
-      <w:r>
-        <w:t>CMS-system</w:t>
-      </w:r>
-      <w:proofErr w:type="spellEnd"/>
-      <w:r>
-        <w:t xml:space="preserve"> anpassat för att sömlöst kunna söka och visa information från Rättsdatalagret (RDL).</w:t>
-      </w:r>
-    </w:p>
-    <w:p>
-      <w:r>
-        <w:t xml:space="preserve">Systemet är byggt på vanliga namnkonventioner i </w:t>
-      </w:r>
-      <w:proofErr w:type="spellStart"/>
-      <w:r>
-        <w:t>Grails</w:t>
-      </w:r>
-      <w:proofErr w:type="spellEnd"/>
-      <w:r>
-        <w:t>.</w:t>
+        <w:t xml:space="preserve"> CMS-system anpassat för att sömlöst kunna söka och visa information från Rättsdatalagret (RDL).</w:t>
+      </w:r>
+    </w:p>
+    <w:p>
+      <w:r>
+        <w:t>Systemet är byggt på vanliga namnkonventioner i Grails.</w:t>
       </w:r>
     </w:p>
     <w:p>
@@ -602,13 +518,8 @@
           <w:numId w:val="1"/>
         </w:numPr>
       </w:pPr>
-      <w:proofErr w:type="spellStart"/>
-      <w:r>
-        <w:t>Grails</w:t>
-      </w:r>
-      <w:proofErr w:type="spellEnd"/>
-      <w:r>
-        <w:t xml:space="preserve"> 1.3.7</w:t>
+      <w:r>
+        <w:t>Grails 1.3.7</w:t>
       </w:r>
     </w:p>
     <w:p>
@@ -632,23 +543,7 @@
         </w:numPr>
       </w:pPr>
       <w:r>
-        <w:t xml:space="preserve">Spring </w:t>
-      </w:r>
-      <w:proofErr w:type="spellStart"/>
-      <w:r>
-        <w:t>Security</w:t>
-      </w:r>
-      <w:proofErr w:type="spellEnd"/>
-      <w:r>
-        <w:t xml:space="preserve"> </w:t>
-      </w:r>
-      <w:proofErr w:type="spellStart"/>
-      <w:r>
-        <w:t>Core</w:t>
-      </w:r>
-      <w:proofErr w:type="spellEnd"/>
-      <w:r>
-        <w:t xml:space="preserve"> </w:t>
+        <w:t xml:space="preserve">Spring Security Core </w:t>
       </w:r>
       <w:r>
         <w:t>1.2.1</w:t>
@@ -662,21 +557,8 @@
           <w:numId w:val="1"/>
         </w:numPr>
       </w:pPr>
-      <w:proofErr w:type="spellStart"/>
-      <w:r>
-        <w:t>Grails</w:t>
-      </w:r>
-      <w:proofErr w:type="spellEnd"/>
-      <w:r>
-        <w:t xml:space="preserve"> </w:t>
-      </w:r>
-      <w:proofErr w:type="spellStart"/>
-      <w:r>
-        <w:t>Searchable</w:t>
-      </w:r>
-      <w:proofErr w:type="spellEnd"/>
-      <w:r>
-        <w:t xml:space="preserve"> 0.6.3</w:t>
+      <w:r>
+        <w:t>Grails Searchable 0.6.3</w:t>
       </w:r>
     </w:p>
     <w:p>
@@ -687,13 +569,8 @@
           <w:numId w:val="1"/>
         </w:numPr>
       </w:pPr>
-      <w:proofErr w:type="spellStart"/>
-      <w:r>
-        <w:t>jQuery</w:t>
-      </w:r>
-      <w:proofErr w:type="spellEnd"/>
-      <w:r>
-        <w:t xml:space="preserve"> 1.6.1.1</w:t>
+      <w:r>
+        <w:t>jQuery 1.6.1.1</w:t>
       </w:r>
     </w:p>
     <w:p>
@@ -704,18 +581,8 @@
           <w:numId w:val="1"/>
         </w:numPr>
       </w:pPr>
-      <w:proofErr w:type="spellStart"/>
-      <w:proofErr w:type="gramStart"/>
-      <w:r>
-        <w:t>TinyMCE</w:t>
-      </w:r>
-      <w:proofErr w:type="spellEnd"/>
-      <w:r>
-        <w:t xml:space="preserve">  3</w:t>
-      </w:r>
-      <w:proofErr w:type="gramEnd"/>
-      <w:r>
-        <w:t>.4.4</w:t>
+      <w:r>
+        <w:t>TinyMCE  3.4.4</w:t>
       </w:r>
     </w:p>
     <w:p>
@@ -723,80 +590,22 @@
         <w:pStyle w:val="Heading2"/>
       </w:pPr>
       <w:bookmarkStart w:id="4" w:name="_Toc305431814"/>
-      <w:proofErr w:type="spellStart"/>
-      <w:r>
-        <w:t>Content</w:t>
-      </w:r>
-      <w:proofErr w:type="spellEnd"/>
-      <w:r>
-        <w:t xml:space="preserve"> Management System</w:t>
+      <w:r>
+        <w:t>Content Management System</w:t>
       </w:r>
       <w:bookmarkEnd w:id="4"/>
     </w:p>
     <w:p>
       <w:r>
-        <w:t xml:space="preserve">I grunden för </w:t>
-      </w:r>
-      <w:proofErr w:type="spellStart"/>
-      <w:r>
-        <w:t>CMS-systemet</w:t>
-      </w:r>
-      <w:proofErr w:type="spellEnd"/>
-      <w:r>
-        <w:t xml:space="preserve"> finns objekt som kallas Pages (sidor), dessa innehåller data som sedan renderas till en HTML-sida. Förutom dessa sidor finns det </w:t>
-      </w:r>
-      <w:proofErr w:type="spellStart"/>
-      <w:r>
-        <w:t>Users</w:t>
-      </w:r>
-      <w:proofErr w:type="spellEnd"/>
-      <w:r>
-        <w:t xml:space="preserve"> (användare) och ett objekt som kallas </w:t>
-      </w:r>
-      <w:proofErr w:type="spellStart"/>
-      <w:r>
-        <w:t>SiteProperties</w:t>
-      </w:r>
-      <w:proofErr w:type="spellEnd"/>
-      <w:r>
-        <w:t xml:space="preserve"> där allmänna inställningar för sajten görs.</w:t>
-      </w:r>
-    </w:p>
-    <w:p>
-      <w:r>
-        <w:t xml:space="preserve">Varje sida har en </w:t>
-      </w:r>
-      <w:proofErr w:type="spellStart"/>
-      <w:r>
-        <w:t>permalink</w:t>
-      </w:r>
-      <w:proofErr w:type="spellEnd"/>
-      <w:r>
-        <w:t xml:space="preserve"> och eventuellt en förälder som tillsammans bestämmer den URL just den sidan får, max tre nivåer på sidor kan skapas. En sida har även innehåll (</w:t>
-      </w:r>
-      <w:proofErr w:type="spellStart"/>
-      <w:r>
-        <w:t>content</w:t>
-      </w:r>
-      <w:proofErr w:type="spellEnd"/>
-      <w:r>
-        <w:t xml:space="preserve">), rubrik (h1) och </w:t>
-      </w:r>
-      <w:proofErr w:type="spellStart"/>
-      <w:r>
-        <w:t>title</w:t>
-      </w:r>
-      <w:proofErr w:type="spellEnd"/>
-      <w:r>
-        <w:t>, eventuellt barn (</w:t>
-      </w:r>
-      <w:proofErr w:type="spellStart"/>
-      <w:r>
-        <w:t>children</w:t>
-      </w:r>
-      <w:proofErr w:type="spellEnd"/>
-      <w:r>
-        <w:t>)</w:t>
+        <w:t>I grunden för CMS-systemet finns objekt som kallas Pages (sidor), dessa innehåller data som sedan renderas till en HTML-sida. Förutom dessa sidor finns det Users (användare) och ett objekt som kallas SiteProperties där allmänna inställningar för sajten görs.</w:t>
+      </w:r>
+    </w:p>
+    <w:p>
+      <w:r>
+        <w:t>Varje sida har en permalink och eventuellt en förälder som tillsammans bestämmer den URL just den sidan får, max tre nivåer på sidor kan skapas. En sida har även innehåll (content), rubrik (h1) och title</w:t>
+      </w:r>
+      <w:r>
+        <w:t>, eventuellt barn (children)</w:t>
       </w:r>
       <w:r>
         <w:t xml:space="preserve"> samt metainformation för att hantera publicering och liknande.</w:t>
@@ -807,23 +616,38 @@
         <w:t xml:space="preserve">När en </w:t>
       </w:r>
       <w:r>
-        <w:t>sida uppdateras skapas en kopia som sedan kan återställas, dessa kopior innehåller inte några relationer till andra sidor (</w:t>
-      </w:r>
-      <w:proofErr w:type="spellStart"/>
-      <w:r>
-        <w:t>parent</w:t>
-      </w:r>
-      <w:proofErr w:type="spellEnd"/>
-      <w:r>
-        <w:t xml:space="preserve"> och </w:t>
-      </w:r>
-      <w:proofErr w:type="spellStart"/>
-      <w:r>
-        <w:t>children</w:t>
-      </w:r>
-      <w:proofErr w:type="spellEnd"/>
-      <w:r>
-        <w:t>) utan ses endast som snapshots av det innehåll en sida innehåll vid en viss tid.</w:t>
+        <w:t>sida uppdateras skapas en kopia som sedan kan återställas, dessa kopior innehåller inte några relationer till andra sidor (parent och children) utan ses endast som snapshots av det innehåll en sida innehåll vid en viss tid.</w:t>
+      </w:r>
+    </w:p>
+    <w:p>
+      <w:pPr>
+        <w:pStyle w:val="Heading2"/>
+      </w:pPr>
+      <w:r>
+        <w:lastRenderedPageBreak/>
+        <w:t>Sök</w:t>
+      </w:r>
+    </w:p>
+    <w:p>
+      <w:pPr>
+        <w:pStyle w:val="Heading2"/>
+      </w:pPr>
+      <w:r>
+        <w:t>Admin</w:t>
+      </w:r>
+    </w:p>
+    <w:p/>
+    <w:p>
+      <w:pPr>
+        <w:pStyle w:val="Heading3"/>
+      </w:pPr>
+      <w:r>
+        <w:t>Filter</w:t>
+      </w:r>
+    </w:p>
+    <w:p>
+      <w:r>
+        <w:t>För att hämta information i form av objekt som är gemensamma för alla sidor i Admin-modulen finns två filter definierade, SitePropertiesFilter och PageTreeFilters.</w:t>
       </w:r>
     </w:p>
     <w:sectPr>
@@ -1165,6 +989,28 @@
       <w:szCs w:val="26"/>
     </w:rPr>
   </w:style>
+  <w:style w:type="paragraph" w:styleId="Heading3">
+    <w:name w:val="heading 3"/>
+    <w:basedOn w:val="Normal"/>
+    <w:next w:val="Normal"/>
+    <w:link w:val="Heading3Char"/>
+    <w:uiPriority w:val="9"/>
+    <w:unhideWhenUsed/>
+    <w:qFormat/>
+    <w:rsid w:val="004B40E8"/>
+    <w:pPr>
+      <w:keepNext/>
+      <w:keepLines/>
+      <w:spacing w:before="200" w:after="0"/>
+      <w:outlineLvl w:val="2"/>
+    </w:pPr>
+    <w:rPr>
+      <w:rFonts w:asciiTheme="majorHAnsi" w:eastAsiaTheme="majorEastAsia" w:hAnsiTheme="majorHAnsi" w:cstheme="majorBidi"/>
+      <w:b/>
+      <w:bCs/>
+      <w:color w:val="4F81BD" w:themeColor="accent1"/>
+    </w:rPr>
+  </w:style>
   <w:style w:type="character" w:default="1" w:styleId="DefaultParagraphFont">
     <w:name w:val="Default Paragraph Font"/>
     <w:uiPriority w:val="1"/>
@@ -1315,6 +1161,19 @@
       <w:ind w:left="720"/>
       <w:contextualSpacing/>
     </w:pPr>
+  </w:style>
+  <w:style w:type="character" w:customStyle="1" w:styleId="Heading3Char">
+    <w:name w:val="Heading 3 Char"/>
+    <w:basedOn w:val="DefaultParagraphFont"/>
+    <w:link w:val="Heading3"/>
+    <w:uiPriority w:val="9"/>
+    <w:rsid w:val="004B40E8"/>
+    <w:rPr>
+      <w:rFonts w:asciiTheme="majorHAnsi" w:eastAsiaTheme="majorEastAsia" w:hAnsiTheme="majorHAnsi" w:cstheme="majorBidi"/>
+      <w:b/>
+      <w:bCs/>
+      <w:color w:val="4F81BD" w:themeColor="accent1"/>
+    </w:rPr>
   </w:style>
 </w:styles>
 </file>
@@ -1607,7 +1466,7 @@
 </file>
 
 <file path=customXml/itemProps1.xml><?xml version="1.0" encoding="utf-8"?>
-<ds:datastoreItem xmlns:ds="http://schemas.openxmlformats.org/officeDocument/2006/customXml" ds:itemID="{4C6C4A7E-5E26-44A0-9E90-3E6B2F4A9D36}">
+<ds:datastoreItem xmlns:ds="http://schemas.openxmlformats.org/officeDocument/2006/customXml" ds:itemID="{9B73C8B6-16A0-4693-B930-B1B45D2CB413}">
   <ds:schemaRefs>
     <ds:schemaRef ds:uri="http://schemas.openxmlformats.org/officeDocument/2006/bibliography"/>
   </ds:schemaRefs>

</xml_diff>

<commit_message>
sad and css styling of searches
</commit_message>
<xml_diff>
--- a/System Architecture Document.docx
+++ b/System Architecture Document.docx
@@ -6,7 +6,7 @@
       <w:pPr>
         <w:pStyle w:val="Heading1"/>
       </w:pPr>
-      <w:bookmarkStart w:id="0" w:name="_Toc305431810"/>
+      <w:bookmarkStart w:id="0" w:name="_Toc307919194"/>
       <w:r>
         <w:t>System Architecture Document – lagrummet.se</w:t>
       </w:r>
@@ -59,7 +59,7 @@
           <w:r>
             <w:fldChar w:fldCharType="separate"/>
           </w:r>
-          <w:hyperlink w:anchor="_Toc305431810" w:history="1">
+          <w:hyperlink w:anchor="_Toc307919194" w:history="1">
             <w:r>
               <w:rPr>
                 <w:rStyle w:val="Hyperlink"/>
@@ -86,7 +86,7 @@
                 <w:noProof/>
                 <w:webHidden/>
               </w:rPr>
-              <w:instrText xml:space="preserve"> PAGEREF _Toc305431810 \h </w:instrText>
+              <w:instrText xml:space="preserve"> PAGEREF _Toc307919194 \h </w:instrText>
             </w:r>
             <w:r>
               <w:rPr>
@@ -129,7 +129,7 @@
               <w:lang w:eastAsia="sv-SE"/>
             </w:rPr>
           </w:pPr>
-          <w:hyperlink w:anchor="_Toc305431811" w:history="1">
+          <w:hyperlink w:anchor="_Toc307919195" w:history="1">
             <w:r>
               <w:rPr>
                 <w:rStyle w:val="Hyperlink"/>
@@ -156,7 +156,7 @@
                 <w:noProof/>
                 <w:webHidden/>
               </w:rPr>
-              <w:instrText xml:space="preserve"> PAGEREF _Toc305431811 \h </w:instrText>
+              <w:instrText xml:space="preserve"> PAGEREF _Toc307919195 \h </w:instrText>
             </w:r>
             <w:r>
               <w:rPr>
@@ -199,7 +199,7 @@
               <w:lang w:eastAsia="sv-SE"/>
             </w:rPr>
           </w:pPr>
-          <w:hyperlink w:anchor="_Toc305431812" w:history="1">
+          <w:hyperlink w:anchor="_Toc307919196" w:history="1">
             <w:r>
               <w:rPr>
                 <w:rStyle w:val="Hyperlink"/>
@@ -226,7 +226,7 @@
                 <w:noProof/>
                 <w:webHidden/>
               </w:rPr>
-              <w:instrText xml:space="preserve"> PAGEREF _Toc305431812 \h </w:instrText>
+              <w:instrText xml:space="preserve"> PAGEREF _Toc307919196 \h </w:instrText>
             </w:r>
             <w:r>
               <w:rPr>
@@ -269,7 +269,7 @@
               <w:lang w:eastAsia="sv-SE"/>
             </w:rPr>
           </w:pPr>
-          <w:hyperlink w:anchor="_Toc305431813" w:history="1">
+          <w:hyperlink w:anchor="_Toc307919197" w:history="1">
             <w:r>
               <w:rPr>
                 <w:rStyle w:val="Hyperlink"/>
@@ -296,7 +296,7 @@
                 <w:noProof/>
                 <w:webHidden/>
               </w:rPr>
-              <w:instrText xml:space="preserve"> PAGEREF _Toc305431813 \h </w:instrText>
+              <w:instrText xml:space="preserve"> PAGEREF _Toc307919197 \h </w:instrText>
             </w:r>
             <w:r>
               <w:rPr>
@@ -339,7 +339,7 @@
               <w:lang w:eastAsia="sv-SE"/>
             </w:rPr>
           </w:pPr>
-          <w:hyperlink w:anchor="_Toc305431814" w:history="1">
+          <w:hyperlink w:anchor="_Toc307919198" w:history="1">
             <w:r>
               <w:rPr>
                 <w:rStyle w:val="Hyperlink"/>
@@ -366,7 +366,7 @@
                 <w:noProof/>
                 <w:webHidden/>
               </w:rPr>
-              <w:instrText xml:space="preserve"> PAGEREF _Toc305431814 \h </w:instrText>
+              <w:instrText xml:space="preserve"> PAGEREF _Toc307919198 \h </w:instrText>
             </w:r>
             <w:r>
               <w:rPr>
@@ -387,6 +387,214 @@
                 <w:webHidden/>
               </w:rPr>
               <w:t>2</w:t>
+            </w:r>
+            <w:r>
+              <w:rPr>
+                <w:noProof/>
+                <w:webHidden/>
+              </w:rPr>
+              <w:fldChar w:fldCharType="end"/>
+            </w:r>
+          </w:hyperlink>
+        </w:p>
+        <w:p>
+          <w:pPr>
+            <w:pStyle w:val="TOC2"/>
+            <w:tabs>
+              <w:tab w:val="right" w:leader="dot" w:pos="9062"/>
+            </w:tabs>
+            <w:rPr>
+              <w:rFonts w:eastAsiaTheme="minorEastAsia"/>
+              <w:noProof/>
+              <w:lang w:eastAsia="sv-SE"/>
+            </w:rPr>
+          </w:pPr>
+          <w:hyperlink w:anchor="_Toc307919199" w:history="1">
+            <w:r>
+              <w:rPr>
+                <w:rStyle w:val="Hyperlink"/>
+                <w:noProof/>
+              </w:rPr>
+              <w:t>Sök</w:t>
+            </w:r>
+            <w:r>
+              <w:rPr>
+                <w:noProof/>
+                <w:webHidden/>
+              </w:rPr>
+              <w:tab/>
+            </w:r>
+            <w:r>
+              <w:rPr>
+                <w:noProof/>
+                <w:webHidden/>
+              </w:rPr>
+              <w:fldChar w:fldCharType="begin"/>
+            </w:r>
+            <w:r>
+              <w:rPr>
+                <w:noProof/>
+                <w:webHidden/>
+              </w:rPr>
+              <w:instrText xml:space="preserve"> PAGEREF _Toc307919199 \h </w:instrText>
+            </w:r>
+            <w:r>
+              <w:rPr>
+                <w:noProof/>
+                <w:webHidden/>
+              </w:rPr>
+            </w:r>
+            <w:r>
+              <w:rPr>
+                <w:noProof/>
+                <w:webHidden/>
+              </w:rPr>
+              <w:fldChar w:fldCharType="separate"/>
+            </w:r>
+            <w:r>
+              <w:rPr>
+                <w:noProof/>
+                <w:webHidden/>
+              </w:rPr>
+              <w:t>2</w:t>
+            </w:r>
+            <w:r>
+              <w:rPr>
+                <w:noProof/>
+                <w:webHidden/>
+              </w:rPr>
+              <w:fldChar w:fldCharType="end"/>
+            </w:r>
+          </w:hyperlink>
+        </w:p>
+        <w:p>
+          <w:pPr>
+            <w:pStyle w:val="TOC2"/>
+            <w:tabs>
+              <w:tab w:val="right" w:leader="dot" w:pos="9062"/>
+            </w:tabs>
+            <w:rPr>
+              <w:rFonts w:eastAsiaTheme="minorEastAsia"/>
+              <w:noProof/>
+              <w:lang w:eastAsia="sv-SE"/>
+            </w:rPr>
+          </w:pPr>
+          <w:hyperlink w:anchor="_Toc307919200" w:history="1">
+            <w:r>
+              <w:rPr>
+                <w:rStyle w:val="Hyperlink"/>
+                <w:noProof/>
+              </w:rPr>
+              <w:t>Admin</w:t>
+            </w:r>
+            <w:r>
+              <w:rPr>
+                <w:noProof/>
+                <w:webHidden/>
+              </w:rPr>
+              <w:tab/>
+            </w:r>
+            <w:r>
+              <w:rPr>
+                <w:noProof/>
+                <w:webHidden/>
+              </w:rPr>
+              <w:fldChar w:fldCharType="begin"/>
+            </w:r>
+            <w:r>
+              <w:rPr>
+                <w:noProof/>
+                <w:webHidden/>
+              </w:rPr>
+              <w:instrText xml:space="preserve"> PAGEREF _Toc307919200 \h </w:instrText>
+            </w:r>
+            <w:r>
+              <w:rPr>
+                <w:noProof/>
+                <w:webHidden/>
+              </w:rPr>
+            </w:r>
+            <w:r>
+              <w:rPr>
+                <w:noProof/>
+                <w:webHidden/>
+              </w:rPr>
+              <w:fldChar w:fldCharType="separate"/>
+            </w:r>
+            <w:r>
+              <w:rPr>
+                <w:noProof/>
+                <w:webHidden/>
+              </w:rPr>
+              <w:t>3</w:t>
+            </w:r>
+            <w:r>
+              <w:rPr>
+                <w:noProof/>
+                <w:webHidden/>
+              </w:rPr>
+              <w:fldChar w:fldCharType="end"/>
+            </w:r>
+          </w:hyperlink>
+        </w:p>
+        <w:p>
+          <w:pPr>
+            <w:pStyle w:val="TOC3"/>
+            <w:tabs>
+              <w:tab w:val="right" w:leader="dot" w:pos="9062"/>
+            </w:tabs>
+            <w:rPr>
+              <w:noProof/>
+            </w:rPr>
+          </w:pPr>
+          <w:hyperlink w:anchor="_Toc307919201" w:history="1">
+            <w:r>
+              <w:rPr>
+                <w:rStyle w:val="Hyperlink"/>
+                <w:noProof/>
+              </w:rPr>
+              <w:t>Filter</w:t>
+            </w:r>
+            <w:r>
+              <w:rPr>
+                <w:noProof/>
+                <w:webHidden/>
+              </w:rPr>
+              <w:tab/>
+            </w:r>
+            <w:r>
+              <w:rPr>
+                <w:noProof/>
+                <w:webHidden/>
+              </w:rPr>
+              <w:fldChar w:fldCharType="begin"/>
+            </w:r>
+            <w:r>
+              <w:rPr>
+                <w:noProof/>
+                <w:webHidden/>
+              </w:rPr>
+              <w:instrText xml:space="preserve"> PAGEREF _Toc307919201 \h </w:instrText>
+            </w:r>
+            <w:r>
+              <w:rPr>
+                <w:noProof/>
+                <w:webHidden/>
+              </w:rPr>
+            </w:r>
+            <w:r>
+              <w:rPr>
+                <w:noProof/>
+                <w:webHidden/>
+              </w:rPr>
+              <w:fldChar w:fldCharType="separate"/>
+            </w:r>
+            <w:r>
+              <w:rPr>
+                <w:noProof/>
+                <w:webHidden/>
+              </w:rPr>
+              <w:t>3</w:t>
             </w:r>
             <w:r>
               <w:rPr>
@@ -413,7 +621,7 @@
       <w:pPr>
         <w:pStyle w:val="Heading2"/>
       </w:pPr>
-      <w:bookmarkStart w:id="1" w:name="_Toc305431811"/>
+      <w:bookmarkStart w:id="1" w:name="_Toc307919195"/>
       <w:r>
         <w:lastRenderedPageBreak/>
         <w:t>Introduktion</w:t>
@@ -429,7 +637,7 @@
       <w:pPr>
         <w:pStyle w:val="Heading2"/>
       </w:pPr>
-      <w:bookmarkStart w:id="2" w:name="_Toc305431812"/>
+      <w:bookmarkStart w:id="2" w:name="_Toc307919196"/>
       <w:r>
         <w:t>Bakgrund</w:t>
       </w:r>
@@ -468,7 +676,7 @@
       <w:pPr>
         <w:pStyle w:val="Heading2"/>
       </w:pPr>
-      <w:bookmarkStart w:id="3" w:name="_Toc305431813"/>
+      <w:bookmarkStart w:id="3" w:name="_Toc307919197"/>
       <w:r>
         <w:t>Grundläggande systemarkitektur</w:t>
       </w:r>
@@ -589,7 +797,7 @@
       <w:pPr>
         <w:pStyle w:val="Heading2"/>
       </w:pPr>
-      <w:bookmarkStart w:id="4" w:name="_Toc305431814"/>
+      <w:bookmarkStart w:id="4" w:name="_Toc307919198"/>
       <w:r>
         <w:t>Content Management System</w:t>
       </w:r>
@@ -623,27 +831,66 @@
       <w:pPr>
         <w:pStyle w:val="Heading2"/>
       </w:pPr>
+      <w:bookmarkStart w:id="5" w:name="_Toc307919199"/>
+      <w:r>
+        <w:t>Sök</w:t>
+      </w:r>
+      <w:bookmarkEnd w:id="5"/>
+    </w:p>
+    <w:p>
+      <w:r>
+        <w:t>En sökning initieras via en förfrågan till URL’en /search (</w:t>
+      </w:r>
+      <w:r>
+        <w:t>via UrlMappings</w:t>
+      </w:r>
+      <w:r>
+        <w:t xml:space="preserve">) som då skickar vidare förfrågan till kontrollern SearchController.groovy. Den kontrollern är inte kopplad till någon </w:t>
+      </w:r>
       <w:r>
         <w:lastRenderedPageBreak/>
-        <w:t>Sök</w:t>
+        <w:t>domänmodell men använder sig däremot av en service vid namn SearchService som i sin tur fungerar som ett mellanlager för sökningar internt på sidan (som går via localSearchService) och externt mot RDL (rdlSearchService).</w:t>
+      </w:r>
+    </w:p>
+    <w:p>
+      <w:r>
+        <w:t>RdlSearchService använder sig av ett par hjälpklasser som ligger under src/groovy/se/lagrummet (bland annat SearchResult) för att ordna sökresultatet från RDL i kategorier och ordna till textutdrag.</w:t>
+      </w:r>
+    </w:p>
+    <w:p>
+      <w:r>
+        <w:t xml:space="preserve"> </w:t>
       </w:r>
     </w:p>
     <w:p>
       <w:pPr>
         <w:pStyle w:val="Heading2"/>
       </w:pPr>
+      <w:bookmarkStart w:id="6" w:name="_Toc307919200"/>
       <w:r>
         <w:t>Admin</w:t>
       </w:r>
-    </w:p>
-    <w:p/>
+      <w:bookmarkEnd w:id="6"/>
+    </w:p>
+    <w:p>
+      <w:r>
+        <w:t>Admin-modulen hanterar dels sidor men även objektet SiteProperties som är genensamt för hela applikationen. Där ställer man in information av typen sidfot, länkar i toppmenyn och sajt-titel. Det finns även gränssnitt för att hantera bilder och övrig media samt användare.</w:t>
+      </w:r>
+    </w:p>
+    <w:p>
+      <w:r>
+        <w:t>Beroende på typ av användare finns det olika möjligheter i admin-gränssnittet, en redaktör kan bara ändra sidinnehåll och media medan en administratör även kan hantera användare och SiteProperties.</w:t>
+      </w:r>
+    </w:p>
     <w:p>
       <w:pPr>
         <w:pStyle w:val="Heading3"/>
       </w:pPr>
+      <w:bookmarkStart w:id="7" w:name="_Toc307919201"/>
       <w:r>
         <w:t>Filter</w:t>
       </w:r>
+      <w:bookmarkEnd w:id="7"/>
     </w:p>
     <w:p>
       <w:r>
@@ -1175,6 +1422,19 @@
       <w:color w:val="4F81BD" w:themeColor="accent1"/>
     </w:rPr>
   </w:style>
+  <w:style w:type="paragraph" w:styleId="TOC3">
+    <w:name w:val="toc 3"/>
+    <w:basedOn w:val="Normal"/>
+    <w:next w:val="Normal"/>
+    <w:autoRedefine/>
+    <w:uiPriority w:val="39"/>
+    <w:unhideWhenUsed/>
+    <w:rsid w:val="001428D4"/>
+    <w:pPr>
+      <w:spacing w:after="100"/>
+      <w:ind w:left="440"/>
+    </w:pPr>
+  </w:style>
 </w:styles>
 </file>
 
@@ -1466,7 +1726,7 @@
 </file>
 
 <file path=customXml/itemProps1.xml><?xml version="1.0" encoding="utf-8"?>
-<ds:datastoreItem xmlns:ds="http://schemas.openxmlformats.org/officeDocument/2006/customXml" ds:itemID="{9B73C8B6-16A0-4693-B930-B1B45D2CB413}">
+<ds:datastoreItem xmlns:ds="http://schemas.openxmlformats.org/officeDocument/2006/customXml" ds:itemID="{FFBFAEC5-5CFD-40B7-B702-CC022DB89DC6}">
   <ds:schemaRefs>
     <ds:schemaRef ds:uri="http://schemas.openxmlformats.org/officeDocument/2006/bibliography"/>
   </ds:schemaRefs>

</xml_diff>